<commit_message>
Added tables 3, 4, and 5
</commit_message>
<xml_diff>
--- a/Results/Results 6 June.docx
+++ b/Results/Results 6 June.docx
@@ -10739,9 +10739,19 @@
                 <w:color w:val="000000"/>
                 <w:sz w:val="16"/>
                 <w:szCs w:val="16"/>
+                <w:lang w:eastAsia="nl-NL"/>
+              </w:rPr>
+            </w:pPr>
+            <w:r>
+              <w:rPr>
+                <w:rFonts w:eastAsiaTheme="minorEastAsia"/>
+                <w:color w:val="000000"/>
+                <w:sz w:val="16"/>
+                <w:szCs w:val="16"/>
                 <w:lang w:val="nl-NL" w:eastAsia="nl-NL"/>
               </w:rPr>
-            </w:pPr>
+              <w:t>Δ</w:t>
+            </w:r>
             <w:r>
               <w:rPr>
                 <w:rFonts w:ascii="Arial" w:eastAsia="Times New Roman" w:hAnsi="Arial" w:cs="Arial"/>
@@ -10750,48 +10760,38 @@
                 <w:szCs w:val="16"/>
                 <w:lang w:eastAsia="nl-NL"/>
               </w:rPr>
-              <w:t>d</w:t>
-            </w:r>
-            <w:r>
+              <w:t>PTH</w:t>
+            </w:r>
+          </w:p>
+          <w:p>
+            <w:pPr>
+              <w:spacing w:after="0"/>
               <w:rPr>
                 <w:rFonts w:ascii="Arial" w:eastAsia="Times New Roman" w:hAnsi="Arial" w:cs="Arial"/>
                 <w:color w:val="000000"/>
                 <w:sz w:val="16"/>
                 <w:szCs w:val="16"/>
-                <w:lang w:val="nl-NL" w:eastAsia="nl-NL"/>
-              </w:rPr>
-              <w:t>PTH</w:t>
-            </w:r>
-          </w:p>
-          <w:p>
-            <w:pPr>
-              <w:spacing w:after="0"/>
+                <w:lang w:eastAsia="nl-NL"/>
+              </w:rPr>
+            </w:pPr>
+            <w:r>
               <w:rPr>
                 <w:rFonts w:ascii="Arial" w:eastAsia="Times New Roman" w:hAnsi="Arial" w:cs="Arial"/>
                 <w:color w:val="000000"/>
                 <w:sz w:val="16"/>
                 <w:szCs w:val="16"/>
-                <w:lang w:val="nl-NL" w:eastAsia="nl-NL"/>
-              </w:rPr>
-            </w:pPr>
+                <w:lang w:eastAsia="nl-NL"/>
+              </w:rPr>
+              <w:t xml:space="preserve">   </w:t>
+            </w:r>
+            <w:commentRangeStart w:id="7"/>
             <w:r>
               <w:rPr>
                 <w:rFonts w:ascii="Arial" w:eastAsia="Times New Roman" w:hAnsi="Arial" w:cs="Arial"/>
                 <w:color w:val="000000"/>
                 <w:sz w:val="16"/>
                 <w:szCs w:val="16"/>
-                <w:lang w:val="nl-NL" w:eastAsia="nl-NL"/>
-              </w:rPr>
-              <w:t xml:space="preserve">   </w:t>
-            </w:r>
-            <w:commentRangeStart w:id="7"/>
-            <w:r>
-              <w:rPr>
-                <w:rFonts w:ascii="Arial" w:eastAsia="Times New Roman" w:hAnsi="Arial" w:cs="Arial"/>
-                <w:color w:val="000000"/>
-                <w:sz w:val="16"/>
-                <w:szCs w:val="16"/>
-                <w:lang w:val="nl-NL" w:eastAsia="nl-NL"/>
+                <w:lang w:eastAsia="nl-NL"/>
               </w:rPr>
               <w:t>(1% increase)</w:t>
             </w:r>
@@ -13791,9 +13791,19 @@
       </w:r>
       <w:r>
         <w:rPr>
+          <w:rFonts w:ascii="Arial" w:eastAsiaTheme="minorEastAsia" w:hAnsi="Arial" w:cs="Arial"/>
+          <w:color w:val="000000"/>
+          <w:sz w:val="16"/>
+          <w:szCs w:val="16"/>
+          <w:lang w:val="nl-NL" w:eastAsia="nl-NL"/>
+        </w:rPr>
+        <w:t>Δ</w:t>
+      </w:r>
+      <w:r>
+        <w:rPr>
           <w:rFonts w:ascii="Arial" w:hAnsi="Arial" w:cs="Arial"/>
         </w:rPr>
-        <w:t>dPTH, (PTH</w:t>
+        <w:t>PTH, (PTH</w:t>
       </w:r>
       <w:r>
         <w:rPr>
@@ -13891,13 +13901,7 @@
           <w:rPr>
             <w:rFonts w:ascii="Cambria Math" w:hAnsi="Cambria Math" w:cs="Arial"/>
           </w:rPr>
-          <m:t>=18.0</m:t>
-        </m:r>
-        <m:r>
-          <w:rPr>
-            <w:rFonts w:ascii="Cambria Math" w:hAnsi="Cambria Math" w:cs="Arial"/>
-          </w:rPr>
-          <m:t>;p&lt;0.001</m:t>
+          <m:t>=18.0;p&lt;0.001</m:t>
         </m:r>
       </m:oMath>
       <w:r>
@@ -13918,7 +13922,7 @@
       <w:pPr>
         <w:spacing w:after="0"/>
         <w:rPr>
-          <w:rFonts w:ascii="Arial" w:hAnsi="Arial" w:cs="Arial"/>
+          <w:rFonts w:ascii="Arial" w:eastAsiaTheme="minorEastAsia" w:hAnsi="Arial" w:cs="Arial"/>
         </w:rPr>
       </w:pPr>
       <w:commentRangeStart w:id="11"/>
@@ -13926,31 +13930,7 @@
         <w:rPr>
           <w:rFonts w:ascii="Arial" w:hAnsi="Arial" w:cs="Arial"/>
         </w:rPr>
-        <w:t xml:space="preserve">Likelihood ratio test of </w:t>
-      </w:r>
-      <w:r>
-        <w:rPr>
-          <w:rFonts w:ascii="Arial" w:hAnsi="Arial" w:cs="Arial"/>
-        </w:rPr>
-        <w:t>full</w:t>
-      </w:r>
-      <w:r>
-        <w:rPr>
-          <w:rFonts w:ascii="Arial" w:hAnsi="Arial" w:cs="Arial"/>
-        </w:rPr>
-        <w:t xml:space="preserve"> model versus </w:t>
-      </w:r>
-      <w:r>
-        <w:rPr>
-          <w:rFonts w:ascii="Arial" w:hAnsi="Arial" w:cs="Arial"/>
-        </w:rPr>
-        <w:t>final</w:t>
-      </w:r>
-      <w:r>
-        <w:rPr>
-          <w:rFonts w:ascii="Arial" w:hAnsi="Arial" w:cs="Arial"/>
-        </w:rPr>
-        <w:t xml:space="preserve"> model is </w:t>
+        <w:t xml:space="preserve">Likelihood ratio test of full model versus final model is </w:t>
       </w:r>
       <m:oMath>
         <m:sSup>
@@ -13983,19 +13963,7 @@
           <w:rPr>
             <w:rFonts w:ascii="Cambria Math" w:hAnsi="Cambria Math" w:cs="Arial"/>
           </w:rPr>
-          <m:t>=1.3</m:t>
-        </m:r>
-        <m:r>
-          <w:rPr>
-            <w:rFonts w:ascii="Cambria Math" w:hAnsi="Cambria Math" w:cs="Arial"/>
-          </w:rPr>
-          <m:t>;p</m:t>
-        </m:r>
-        <m:r>
-          <w:rPr>
-            <w:rFonts w:ascii="Cambria Math" w:hAnsi="Cambria Math" w:cs="Arial"/>
-          </w:rPr>
-          <m:t>&lt;0.869</m:t>
+          <m:t>=1.3;p&lt;0.869</m:t>
         </m:r>
       </m:oMath>
       <w:r>
@@ -14016,9 +13984,1152 @@
       <w:pPr>
         <w:spacing w:after="0"/>
         <w:rPr>
+          <w:rFonts w:ascii="Arial" w:eastAsiaTheme="minorEastAsia" w:hAnsi="Arial" w:cs="Arial"/>
+        </w:rPr>
+      </w:pPr>
+    </w:p>
+    <w:p>
+      <w:pPr>
+        <w:spacing w:after="0"/>
+        <w:rPr>
+          <w:rFonts w:ascii="Arial" w:eastAsiaTheme="minorEastAsia" w:hAnsi="Arial" w:cs="Arial"/>
+        </w:rPr>
+      </w:pPr>
+      <w:r>
+        <w:rPr>
+          <w:rFonts w:ascii="Arial" w:eastAsiaTheme="minorEastAsia" w:hAnsi="Arial" w:cs="Arial"/>
+          <w:b/>
+        </w:rPr>
+        <w:t xml:space="preserve">Table 3. </w:t>
+      </w:r>
+      <m:oMath>
+        <m:r>
+          <m:rPr>
+            <m:sty m:val="b"/>
+          </m:rPr>
+          <w:rPr>
+            <w:rFonts w:ascii="Cambria Math" w:eastAsiaTheme="minorEastAsia" w:hAnsi="Cambria Math" w:cs="Arial"/>
+          </w:rPr>
+          <m:t>Δ</m:t>
+        </m:r>
+      </m:oMath>
+      <w:r>
+        <w:rPr>
+          <w:rFonts w:ascii="Arial" w:eastAsiaTheme="minorEastAsia" w:hAnsi="Arial" w:cs="Arial"/>
+          <w:b/>
+        </w:rPr>
+        <w:t>PTH</w:t>
+      </w:r>
+      <w:r>
+        <w:rPr>
+          <w:rFonts w:ascii="Arial" w:eastAsiaTheme="minorEastAsia" w:hAnsi="Arial" w:cs="Arial"/>
+          <w:b/>
+        </w:rPr>
+        <w:t xml:space="preserve"> and r</w:t>
+      </w:r>
+      <w:r>
+        <w:rPr>
+          <w:rFonts w:ascii="Arial" w:eastAsiaTheme="minorEastAsia" w:hAnsi="Arial" w:cs="Arial"/>
+          <w:b/>
+        </w:rPr>
+        <w:t>eadmission</w:t>
+      </w:r>
+      <w:r>
+        <w:rPr>
+          <w:rFonts w:ascii="Arial" w:eastAsiaTheme="minorEastAsia" w:hAnsi="Arial" w:cs="Arial"/>
+        </w:rPr>
+        <w:t>.</w:t>
+      </w:r>
+    </w:p>
+    <w:tbl>
+      <w:tblPr>
+        <w:tblStyle w:val="TableGrid"/>
+        <w:tblW w:w="0" w:type="auto"/>
+        <w:tblBorders>
+          <w:left w:val="none" w:sz="0" w:space="0" w:color="auto"/>
+          <w:right w:val="none" w:sz="0" w:space="0" w:color="auto"/>
+          <w:insideH w:val="none" w:sz="0" w:space="0" w:color="auto"/>
+          <w:insideV w:val="none" w:sz="0" w:space="0" w:color="auto"/>
+        </w:tblBorders>
+        <w:tblLook w:val="04A0" w:firstRow="1" w:lastRow="0" w:firstColumn="1" w:lastColumn="0" w:noHBand="0" w:noVBand="1"/>
+      </w:tblPr>
+      <w:tblGrid>
+        <w:gridCol w:w="1884"/>
+        <w:gridCol w:w="1633"/>
+        <w:gridCol w:w="1593"/>
+      </w:tblGrid>
+      <w:tr>
+        <w:tc>
+          <w:tcPr>
+            <w:tcW w:w="0" w:type="auto"/>
+          </w:tcPr>
+          <w:p>
+            <w:pPr>
+              <w:jc w:val="center"/>
+              <w:rPr>
+                <w:rFonts w:ascii="Arial" w:hAnsi="Arial" w:cs="Arial"/>
+              </w:rPr>
+            </w:pPr>
+          </w:p>
+        </w:tc>
+        <w:tc>
+          <w:tcPr>
+            <w:tcW w:w="0" w:type="auto"/>
+            <w:tcBorders>
+              <w:top w:val="single" w:sz="4" w:space="0" w:color="auto"/>
+              <w:bottom w:val="single" w:sz="4" w:space="0" w:color="auto"/>
+            </w:tcBorders>
+          </w:tcPr>
+          <w:p>
+            <w:pPr>
+              <w:jc w:val="center"/>
+              <w:rPr>
+                <w:rFonts w:ascii="Arial" w:hAnsi="Arial" w:cs="Arial"/>
+              </w:rPr>
+            </w:pPr>
+            <m:oMath>
+              <m:r>
+                <m:rPr>
+                  <m:sty m:val="p"/>
+                </m:rPr>
+                <w:rPr>
+                  <w:rFonts w:ascii="Cambria Math" w:hAnsi="Cambria Math" w:cs="Arial"/>
+                </w:rPr>
+                <m:t>Δ</m:t>
+              </m:r>
+            </m:oMath>
+            <w:r>
+              <w:rPr>
+                <w:rFonts w:ascii="Arial" w:eastAsiaTheme="minorEastAsia" w:hAnsi="Arial" w:cs="Arial"/>
+              </w:rPr>
+              <w:t xml:space="preserve">PTH </w:t>
+            </w:r>
+            <m:oMath>
+              <m:r>
+                <w:rPr>
+                  <w:rFonts w:ascii="Cambria Math" w:eastAsiaTheme="minorEastAsia" w:hAnsi="Cambria Math" w:cs="Arial"/>
+                </w:rPr>
+                <m:t>≤</m:t>
+              </m:r>
+            </m:oMath>
+            <w:r>
+              <w:rPr>
+                <w:rFonts w:ascii="Arial" w:eastAsiaTheme="minorEastAsia" w:hAnsi="Arial" w:cs="Arial"/>
+              </w:rPr>
+              <w:t xml:space="preserve"> 70%</w:t>
+            </w:r>
+          </w:p>
+        </w:tc>
+        <w:tc>
+          <w:tcPr>
+            <w:tcW w:w="0" w:type="auto"/>
+            <w:tcBorders>
+              <w:top w:val="single" w:sz="4" w:space="0" w:color="auto"/>
+              <w:bottom w:val="single" w:sz="4" w:space="0" w:color="auto"/>
+            </w:tcBorders>
+          </w:tcPr>
+          <w:p>
+            <w:pPr>
+              <w:jc w:val="center"/>
+              <w:rPr>
+                <w:rFonts w:ascii="Arial" w:hAnsi="Arial" w:cs="Arial"/>
+              </w:rPr>
+            </w:pPr>
+            <m:oMath>
+              <m:r>
+                <m:rPr>
+                  <m:sty m:val="p"/>
+                </m:rPr>
+                <w:rPr>
+                  <w:rFonts w:ascii="Cambria Math" w:hAnsi="Cambria Math" w:cs="Arial"/>
+                </w:rPr>
+                <m:t>Δ</m:t>
+              </m:r>
+            </m:oMath>
+            <w:r>
+              <w:rPr>
+                <w:rFonts w:ascii="Arial" w:eastAsiaTheme="minorEastAsia" w:hAnsi="Arial" w:cs="Arial"/>
+              </w:rPr>
+              <w:t>PTH &gt; 70%</w:t>
+            </w:r>
+          </w:p>
+        </w:tc>
+      </w:tr>
+      <w:tr>
+        <w:tc>
+          <w:tcPr>
+            <w:tcW w:w="0" w:type="auto"/>
+          </w:tcPr>
+          <w:p>
+            <w:pPr>
+              <w:rPr>
+                <w:rFonts w:ascii="Arial" w:hAnsi="Arial" w:cs="Arial"/>
+              </w:rPr>
+            </w:pPr>
+            <w:r>
+              <w:rPr>
+                <w:rFonts w:ascii="Arial" w:hAnsi="Arial" w:cs="Arial"/>
+              </w:rPr>
+              <w:t>No readmission</w:t>
+            </w:r>
+          </w:p>
+        </w:tc>
+        <w:tc>
+          <w:tcPr>
+            <w:tcW w:w="0" w:type="auto"/>
+            <w:tcBorders>
+              <w:top w:val="single" w:sz="4" w:space="0" w:color="auto"/>
+            </w:tcBorders>
+          </w:tcPr>
+          <w:p>
+            <w:pPr>
+              <w:jc w:val="center"/>
+              <w:rPr>
+                <w:rFonts w:ascii="Arial" w:hAnsi="Arial" w:cs="Arial"/>
+              </w:rPr>
+            </w:pPr>
+            <w:r>
+              <w:rPr>
+                <w:rFonts w:ascii="Arial" w:hAnsi="Arial" w:cs="Arial"/>
+              </w:rPr>
+              <w:t>213</w:t>
+            </w:r>
+          </w:p>
+        </w:tc>
+        <w:tc>
+          <w:tcPr>
+            <w:tcW w:w="0" w:type="auto"/>
+            <w:tcBorders>
+              <w:top w:val="single" w:sz="4" w:space="0" w:color="auto"/>
+            </w:tcBorders>
+          </w:tcPr>
+          <w:p>
+            <w:pPr>
+              <w:jc w:val="center"/>
+              <w:rPr>
+                <w:rFonts w:ascii="Arial" w:hAnsi="Arial" w:cs="Arial"/>
+              </w:rPr>
+            </w:pPr>
+            <w:r>
+              <w:rPr>
+                <w:rFonts w:ascii="Arial" w:hAnsi="Arial" w:cs="Arial"/>
+              </w:rPr>
+              <w:t>126</w:t>
+            </w:r>
+          </w:p>
+        </w:tc>
+      </w:tr>
+      <w:tr>
+        <w:tc>
+          <w:tcPr>
+            <w:tcW w:w="0" w:type="auto"/>
+          </w:tcPr>
+          <w:p>
+            <w:pPr>
+              <w:rPr>
+                <w:rFonts w:ascii="Arial" w:hAnsi="Arial" w:cs="Arial"/>
+              </w:rPr>
+            </w:pPr>
+            <w:r>
+              <w:rPr>
+                <w:rFonts w:ascii="Arial" w:hAnsi="Arial" w:cs="Arial"/>
+              </w:rPr>
+              <w:t>Readmission</w:t>
+            </w:r>
+          </w:p>
+        </w:tc>
+        <w:tc>
+          <w:tcPr>
+            <w:tcW w:w="0" w:type="auto"/>
+          </w:tcPr>
+          <w:p>
+            <w:pPr>
+              <w:jc w:val="center"/>
+              <w:rPr>
+                <w:rFonts w:ascii="Arial" w:hAnsi="Arial" w:cs="Arial"/>
+              </w:rPr>
+            </w:pPr>
+            <w:r>
+              <w:rPr>
+                <w:rFonts w:ascii="Arial" w:hAnsi="Arial" w:cs="Arial"/>
+              </w:rPr>
+              <w:t>0</w:t>
+            </w:r>
+          </w:p>
+        </w:tc>
+        <w:tc>
+          <w:tcPr>
+            <w:tcW w:w="0" w:type="auto"/>
+          </w:tcPr>
+          <w:p>
+            <w:pPr>
+              <w:jc w:val="center"/>
+              <w:rPr>
+                <w:rFonts w:ascii="Arial" w:hAnsi="Arial" w:cs="Arial"/>
+              </w:rPr>
+            </w:pPr>
+            <w:r>
+              <w:rPr>
+                <w:rFonts w:ascii="Arial" w:hAnsi="Arial" w:cs="Arial"/>
+              </w:rPr>
+              <w:t>27</w:t>
+            </w:r>
+          </w:p>
+        </w:tc>
+      </w:tr>
+    </w:tbl>
+    <w:p>
+      <w:pPr>
+        <w:spacing w:after="0"/>
+        <w:rPr>
           <w:rFonts w:ascii="Arial" w:hAnsi="Arial" w:cs="Arial"/>
         </w:rPr>
       </w:pPr>
+    </w:p>
+    <w:p>
+      <w:pPr>
+        <w:spacing w:after="0"/>
+        <w:rPr>
+          <w:rFonts w:ascii="Arial" w:hAnsi="Arial" w:cs="Arial"/>
+        </w:rPr>
+      </w:pPr>
+      <w:r>
+        <w:rPr>
+          <w:rFonts w:ascii="Arial" w:hAnsi="Arial" w:cs="Arial"/>
+          <w:b/>
+        </w:rPr>
+        <w:t>Table 4. Predictions of hypothyroidism and readmission</w:t>
+      </w:r>
+      <w:r>
+        <w:rPr>
+          <w:rFonts w:ascii="Arial" w:hAnsi="Arial" w:cs="Arial"/>
+        </w:rPr>
+        <w:t>.</w:t>
+      </w:r>
+    </w:p>
+    <w:tbl>
+      <w:tblPr>
+        <w:tblStyle w:val="TableGrid"/>
+        <w:tblW w:w="0" w:type="auto"/>
+        <w:tblBorders>
+          <w:left w:val="none" w:sz="0" w:space="0" w:color="auto"/>
+          <w:right w:val="none" w:sz="0" w:space="0" w:color="auto"/>
+          <w:insideH w:val="none" w:sz="0" w:space="0" w:color="auto"/>
+          <w:insideV w:val="none" w:sz="0" w:space="0" w:color="auto"/>
+        </w:tblBorders>
+        <w:tblLook w:val="04A0" w:firstRow="1" w:lastRow="0" w:firstColumn="1" w:lastColumn="0" w:noHBand="0" w:noVBand="1"/>
+      </w:tblPr>
+      <w:tblGrid>
+        <w:gridCol w:w="1884"/>
+        <w:gridCol w:w="1194"/>
+        <w:gridCol w:w="2431"/>
+        <w:gridCol w:w="1194"/>
+      </w:tblGrid>
+      <w:tr>
+        <w:tc>
+          <w:tcPr>
+            <w:tcW w:w="0" w:type="auto"/>
+            <w:tcBorders>
+              <w:bottom w:val="nil"/>
+            </w:tcBorders>
+          </w:tcPr>
+          <w:p>
+            <w:pPr>
+              <w:jc w:val="center"/>
+              <w:rPr>
+                <w:rFonts w:ascii="Arial" w:hAnsi="Arial" w:cs="Arial"/>
+              </w:rPr>
+            </w:pPr>
+          </w:p>
+        </w:tc>
+        <w:tc>
+          <w:tcPr>
+            <w:tcW w:w="0" w:type="auto"/>
+            <w:gridSpan w:val="3"/>
+            <w:tcBorders>
+              <w:top w:val="single" w:sz="4" w:space="0" w:color="auto"/>
+              <w:bottom w:val="single" w:sz="4" w:space="0" w:color="auto"/>
+            </w:tcBorders>
+          </w:tcPr>
+          <w:p>
+            <w:pPr>
+              <w:jc w:val="center"/>
+              <w:rPr>
+                <w:rFonts w:ascii="Arial" w:hAnsi="Arial" w:cs="Arial"/>
+              </w:rPr>
+            </w:pPr>
+            <w:r>
+              <w:rPr>
+                <w:rFonts w:ascii="Arial" w:hAnsi="Arial" w:cs="Arial"/>
+              </w:rPr>
+              <w:t>Predicted probability</w:t>
+            </w:r>
+            <w:r>
+              <w:rPr>
+                <w:rFonts w:ascii="Arial" w:hAnsi="Arial" w:cs="Arial"/>
+              </w:rPr>
+              <w:t xml:space="preserve"> of</w:t>
+            </w:r>
+            <w:r>
+              <w:rPr>
+                <w:rFonts w:ascii="Arial" w:hAnsi="Arial" w:cs="Arial"/>
+              </w:rPr>
+              <w:t xml:space="preserve"> hypoparathyroidism</w:t>
+            </w:r>
+          </w:p>
+        </w:tc>
+      </w:tr>
+      <w:tr>
+        <w:tc>
+          <w:tcPr>
+            <w:tcW w:w="0" w:type="auto"/>
+            <w:tcBorders>
+              <w:top w:val="nil"/>
+              <w:bottom w:val="single" w:sz="4" w:space="0" w:color="auto"/>
+            </w:tcBorders>
+          </w:tcPr>
+          <w:p>
+            <w:pPr>
+              <w:jc w:val="center"/>
+              <w:rPr>
+                <w:rFonts w:ascii="Arial" w:hAnsi="Arial" w:cs="Arial"/>
+              </w:rPr>
+            </w:pPr>
+          </w:p>
+        </w:tc>
+        <w:tc>
+          <w:tcPr>
+            <w:tcW w:w="0" w:type="auto"/>
+            <w:tcBorders>
+              <w:top w:val="single" w:sz="4" w:space="0" w:color="auto"/>
+              <w:bottom w:val="single" w:sz="4" w:space="0" w:color="auto"/>
+            </w:tcBorders>
+          </w:tcPr>
+          <w:p>
+            <w:pPr>
+              <w:jc w:val="center"/>
+              <w:rPr>
+                <w:rFonts w:ascii="Arial" w:hAnsi="Arial" w:cs="Arial"/>
+              </w:rPr>
+            </w:pPr>
+            <w:r>
+              <w:rPr>
+                <w:rFonts w:ascii="Arial" w:hAnsi="Arial" w:cs="Arial"/>
+              </w:rPr>
+              <w:t>&lt; 10%</w:t>
+            </w:r>
+          </w:p>
+        </w:tc>
+        <w:tc>
+          <w:tcPr>
+            <w:tcW w:w="0" w:type="auto"/>
+            <w:tcBorders>
+              <w:top w:val="single" w:sz="4" w:space="0" w:color="auto"/>
+              <w:bottom w:val="single" w:sz="4" w:space="0" w:color="auto"/>
+            </w:tcBorders>
+          </w:tcPr>
+          <w:p>
+            <w:pPr>
+              <w:jc w:val="center"/>
+              <w:rPr>
+                <w:rFonts w:ascii="Arial" w:hAnsi="Arial" w:cs="Arial"/>
+              </w:rPr>
+            </w:pPr>
+            <w:r>
+              <w:rPr>
+                <w:rFonts w:ascii="Arial" w:eastAsiaTheme="minorEastAsia" w:hAnsi="Arial" w:cs="Arial"/>
+              </w:rPr>
+              <w:t>10%</w:t>
+            </w:r>
+            <w:r>
+              <w:rPr>
+                <w:rFonts w:ascii="Arial" w:eastAsiaTheme="minorEastAsia" w:hAnsi="Arial" w:cs="Arial"/>
+              </w:rPr>
+              <w:t xml:space="preserve"> </w:t>
+            </w:r>
+            <w:r>
+              <w:rPr>
+                <w:rFonts w:ascii="Arial" w:eastAsiaTheme="minorEastAsia" w:hAnsi="Arial" w:cs="Arial"/>
+              </w:rPr>
+              <w:t>≤</w:t>
+            </w:r>
+            <w:r>
+              <w:rPr>
+                <w:rFonts w:ascii="Arial" w:eastAsiaTheme="minorEastAsia" w:hAnsi="Arial" w:cs="Arial"/>
+              </w:rPr>
+              <w:t xml:space="preserve"> </w:t>
+            </w:r>
+            <w:r>
+              <w:rPr>
+                <w:rFonts w:ascii="Arial" w:eastAsiaTheme="minorEastAsia" w:hAnsi="Arial" w:cs="Arial"/>
+              </w:rPr>
+              <w:t>p</w:t>
+            </w:r>
+            <w:r>
+              <w:rPr>
+                <w:rFonts w:ascii="Arial" w:eastAsiaTheme="minorEastAsia" w:hAnsi="Arial" w:cs="Arial"/>
+              </w:rPr>
+              <w:t xml:space="preserve"> </w:t>
+            </w:r>
+            <w:r>
+              <w:rPr>
+                <w:rFonts w:ascii="Arial" w:eastAsiaTheme="minorEastAsia" w:hAnsi="Arial" w:cs="Arial"/>
+              </w:rPr>
+              <w:t>≤</w:t>
+            </w:r>
+            <w:r>
+              <w:rPr>
+                <w:rFonts w:ascii="Arial" w:eastAsiaTheme="minorEastAsia" w:hAnsi="Arial" w:cs="Arial"/>
+              </w:rPr>
+              <w:t xml:space="preserve"> </w:t>
+            </w:r>
+            <w:r>
+              <w:rPr>
+                <w:rFonts w:ascii="Arial" w:eastAsiaTheme="minorEastAsia" w:hAnsi="Arial" w:cs="Arial"/>
+              </w:rPr>
+              <w:t>30%</w:t>
+            </w:r>
+          </w:p>
+        </w:tc>
+        <w:tc>
+          <w:tcPr>
+            <w:tcW w:w="0" w:type="auto"/>
+            <w:tcBorders>
+              <w:top w:val="single" w:sz="4" w:space="0" w:color="auto"/>
+              <w:bottom w:val="single" w:sz="4" w:space="0" w:color="auto"/>
+            </w:tcBorders>
+          </w:tcPr>
+          <w:p>
+            <w:pPr>
+              <w:jc w:val="center"/>
+              <w:rPr>
+                <w:rFonts w:ascii="Arial" w:hAnsi="Arial" w:cs="Arial"/>
+              </w:rPr>
+            </w:pPr>
+            <w:r>
+              <w:rPr>
+                <w:rFonts w:ascii="Arial" w:hAnsi="Arial" w:cs="Arial"/>
+              </w:rPr>
+              <w:t>&gt; 30%</w:t>
+            </w:r>
+          </w:p>
+        </w:tc>
+      </w:tr>
+      <w:tr>
+        <w:tc>
+          <w:tcPr>
+            <w:tcW w:w="0" w:type="auto"/>
+            <w:tcBorders>
+              <w:top w:val="single" w:sz="4" w:space="0" w:color="auto"/>
+            </w:tcBorders>
+          </w:tcPr>
+          <w:p>
+            <w:pPr>
+              <w:rPr>
+                <w:rFonts w:ascii="Arial" w:hAnsi="Arial" w:cs="Arial"/>
+              </w:rPr>
+            </w:pPr>
+            <w:r>
+              <w:rPr>
+                <w:rFonts w:ascii="Arial" w:hAnsi="Arial" w:cs="Arial"/>
+              </w:rPr>
+              <w:t>No readmission</w:t>
+            </w:r>
+          </w:p>
+        </w:tc>
+        <w:tc>
+          <w:tcPr>
+            <w:tcW w:w="0" w:type="auto"/>
+            <w:tcBorders>
+              <w:top w:val="single" w:sz="4" w:space="0" w:color="auto"/>
+            </w:tcBorders>
+          </w:tcPr>
+          <w:p>
+            <w:pPr>
+              <w:jc w:val="center"/>
+              <w:rPr>
+                <w:rFonts w:ascii="Arial" w:hAnsi="Arial" w:cs="Arial"/>
+              </w:rPr>
+            </w:pPr>
+            <w:r>
+              <w:rPr>
+                <w:rFonts w:ascii="Arial" w:hAnsi="Arial" w:cs="Arial"/>
+              </w:rPr>
+              <w:t>239</w:t>
+            </w:r>
+          </w:p>
+        </w:tc>
+        <w:tc>
+          <w:tcPr>
+            <w:tcW w:w="0" w:type="auto"/>
+            <w:tcBorders>
+              <w:top w:val="single" w:sz="4" w:space="0" w:color="auto"/>
+            </w:tcBorders>
+          </w:tcPr>
+          <w:p>
+            <w:pPr>
+              <w:jc w:val="center"/>
+              <w:rPr>
+                <w:rFonts w:ascii="Arial" w:hAnsi="Arial" w:cs="Arial"/>
+              </w:rPr>
+            </w:pPr>
+            <w:r>
+              <w:rPr>
+                <w:rFonts w:ascii="Arial" w:hAnsi="Arial" w:cs="Arial"/>
+              </w:rPr>
+              <w:t>56</w:t>
+            </w:r>
+          </w:p>
+        </w:tc>
+        <w:tc>
+          <w:tcPr>
+            <w:tcW w:w="0" w:type="auto"/>
+            <w:tcBorders>
+              <w:top w:val="single" w:sz="4" w:space="0" w:color="auto"/>
+            </w:tcBorders>
+          </w:tcPr>
+          <w:p>
+            <w:pPr>
+              <w:jc w:val="center"/>
+              <w:rPr>
+                <w:rFonts w:ascii="Arial" w:hAnsi="Arial" w:cs="Arial"/>
+              </w:rPr>
+            </w:pPr>
+            <w:r>
+              <w:rPr>
+                <w:rFonts w:ascii="Arial" w:hAnsi="Arial" w:cs="Arial"/>
+              </w:rPr>
+              <w:t>44</w:t>
+            </w:r>
+          </w:p>
+        </w:tc>
+      </w:tr>
+      <w:tr>
+        <w:tc>
+          <w:tcPr>
+            <w:tcW w:w="0" w:type="auto"/>
+          </w:tcPr>
+          <w:p>
+            <w:pPr>
+              <w:rPr>
+                <w:rFonts w:ascii="Arial" w:hAnsi="Arial" w:cs="Arial"/>
+              </w:rPr>
+            </w:pPr>
+            <w:r>
+              <w:rPr>
+                <w:rFonts w:ascii="Arial" w:hAnsi="Arial" w:cs="Arial"/>
+              </w:rPr>
+              <w:t>Readmission</w:t>
+            </w:r>
+          </w:p>
+        </w:tc>
+        <w:tc>
+          <w:tcPr>
+            <w:tcW w:w="0" w:type="auto"/>
+          </w:tcPr>
+          <w:p>
+            <w:pPr>
+              <w:jc w:val="center"/>
+              <w:rPr>
+                <w:rFonts w:ascii="Arial" w:hAnsi="Arial" w:cs="Arial"/>
+              </w:rPr>
+            </w:pPr>
+            <w:r>
+              <w:rPr>
+                <w:rFonts w:ascii="Arial" w:hAnsi="Arial" w:cs="Arial"/>
+              </w:rPr>
+              <w:t>3</w:t>
+            </w:r>
+          </w:p>
+        </w:tc>
+        <w:tc>
+          <w:tcPr>
+            <w:tcW w:w="0" w:type="auto"/>
+          </w:tcPr>
+          <w:p>
+            <w:pPr>
+              <w:jc w:val="center"/>
+              <w:rPr>
+                <w:rFonts w:ascii="Arial" w:hAnsi="Arial" w:cs="Arial"/>
+              </w:rPr>
+            </w:pPr>
+            <w:r>
+              <w:rPr>
+                <w:rFonts w:ascii="Arial" w:hAnsi="Arial" w:cs="Arial"/>
+              </w:rPr>
+              <w:t>6</w:t>
+            </w:r>
+          </w:p>
+        </w:tc>
+        <w:tc>
+          <w:tcPr>
+            <w:tcW w:w="0" w:type="auto"/>
+          </w:tcPr>
+          <w:p>
+            <w:pPr>
+              <w:jc w:val="center"/>
+              <w:rPr>
+                <w:rFonts w:ascii="Arial" w:hAnsi="Arial" w:cs="Arial"/>
+              </w:rPr>
+            </w:pPr>
+            <w:r>
+              <w:rPr>
+                <w:rFonts w:ascii="Arial" w:hAnsi="Arial" w:cs="Arial"/>
+              </w:rPr>
+              <w:t>18</w:t>
+            </w:r>
+          </w:p>
+        </w:tc>
+      </w:tr>
+    </w:tbl>
+    <w:p>
+      <w:pPr>
+        <w:spacing w:after="0"/>
+        <w:rPr>
+          <w:rFonts w:ascii="Arial" w:hAnsi="Arial" w:cs="Arial"/>
+        </w:rPr>
+      </w:pPr>
+    </w:p>
+    <w:p>
+      <w:pPr>
+        <w:spacing w:after="0"/>
+        <w:rPr>
+          <w:rFonts w:ascii="Arial" w:hAnsi="Arial" w:cs="Arial"/>
+        </w:rPr>
+      </w:pPr>
+      <w:r>
+        <w:rPr>
+          <w:rFonts w:ascii="Arial" w:hAnsi="Arial" w:cs="Arial"/>
+          <w:b/>
+        </w:rPr>
+        <w:t>Table 5</w:t>
+      </w:r>
+      <w:r>
+        <w:rPr>
+          <w:rFonts w:ascii="Arial" w:hAnsi="Arial" w:cs="Arial"/>
+          <w:b/>
+        </w:rPr>
+        <w:t xml:space="preserve">. Predictions of hypothyroidism and </w:t>
+      </w:r>
+      <w:commentRangeStart w:id="12"/>
+      <w:r>
+        <w:rPr>
+          <w:rFonts w:ascii="Arial" w:hAnsi="Arial" w:cs="Arial"/>
+          <w:b/>
+        </w:rPr>
+        <w:t>long</w:t>
+      </w:r>
+      <w:commentRangeEnd w:id="12"/>
+      <w:r>
+        <w:rPr>
+          <w:rStyle w:val="CommentReference"/>
+        </w:rPr>
+        <w:commentReference w:id="12"/>
+      </w:r>
+      <w:r>
+        <w:rPr>
+          <w:rFonts w:ascii="Arial" w:hAnsi="Arial" w:cs="Arial"/>
+          <w:b/>
+        </w:rPr>
+        <w:t>-term hypoparathyroidism</w:t>
+      </w:r>
+      <w:r>
+        <w:rPr>
+          <w:rFonts w:ascii="Arial" w:hAnsi="Arial" w:cs="Arial"/>
+        </w:rPr>
+        <w:t>.</w:t>
+      </w:r>
+    </w:p>
+    <w:tbl>
+      <w:tblPr>
+        <w:tblStyle w:val="TableGrid"/>
+        <w:tblW w:w="0" w:type="auto"/>
+        <w:tblBorders>
+          <w:left w:val="none" w:sz="0" w:space="0" w:color="auto"/>
+          <w:right w:val="none" w:sz="0" w:space="0" w:color="auto"/>
+          <w:insideH w:val="none" w:sz="0" w:space="0" w:color="auto"/>
+          <w:insideV w:val="none" w:sz="0" w:space="0" w:color="auto"/>
+        </w:tblBorders>
+        <w:tblLook w:val="04A0" w:firstRow="1" w:lastRow="0" w:firstColumn="1" w:lastColumn="0" w:noHBand="0" w:noVBand="1"/>
+      </w:tblPr>
+      <w:tblGrid>
+        <w:gridCol w:w="2684"/>
+        <w:gridCol w:w="1194"/>
+        <w:gridCol w:w="2431"/>
+        <w:gridCol w:w="1194"/>
+      </w:tblGrid>
+      <w:tr>
+        <w:tc>
+          <w:tcPr>
+            <w:tcW w:w="0" w:type="auto"/>
+            <w:tcBorders>
+              <w:bottom w:val="nil"/>
+            </w:tcBorders>
+          </w:tcPr>
+          <w:p>
+            <w:pPr>
+              <w:jc w:val="center"/>
+              <w:rPr>
+                <w:rFonts w:ascii="Arial" w:hAnsi="Arial" w:cs="Arial"/>
+              </w:rPr>
+            </w:pPr>
+          </w:p>
+        </w:tc>
+        <w:tc>
+          <w:tcPr>
+            <w:tcW w:w="0" w:type="auto"/>
+            <w:gridSpan w:val="3"/>
+            <w:tcBorders>
+              <w:top w:val="single" w:sz="4" w:space="0" w:color="auto"/>
+              <w:bottom w:val="single" w:sz="4" w:space="0" w:color="auto"/>
+            </w:tcBorders>
+          </w:tcPr>
+          <w:p>
+            <w:pPr>
+              <w:jc w:val="center"/>
+              <w:rPr>
+                <w:rFonts w:ascii="Arial" w:hAnsi="Arial" w:cs="Arial"/>
+              </w:rPr>
+            </w:pPr>
+            <w:r>
+              <w:rPr>
+                <w:rFonts w:ascii="Arial" w:hAnsi="Arial" w:cs="Arial"/>
+              </w:rPr>
+              <w:t>Predicted probability</w:t>
+            </w:r>
+            <w:r>
+              <w:rPr>
+                <w:rFonts w:ascii="Arial" w:hAnsi="Arial" w:cs="Arial"/>
+              </w:rPr>
+              <w:t xml:space="preserve"> of</w:t>
+            </w:r>
+            <w:r>
+              <w:rPr>
+                <w:rFonts w:ascii="Arial" w:hAnsi="Arial" w:cs="Arial"/>
+              </w:rPr>
+              <w:t xml:space="preserve"> hypoparathyroidism</w:t>
+            </w:r>
+          </w:p>
+        </w:tc>
+      </w:tr>
+      <w:tr>
+        <w:tc>
+          <w:tcPr>
+            <w:tcW w:w="0" w:type="auto"/>
+            <w:tcBorders>
+              <w:top w:val="nil"/>
+              <w:bottom w:val="single" w:sz="4" w:space="0" w:color="auto"/>
+            </w:tcBorders>
+          </w:tcPr>
+          <w:p>
+            <w:pPr>
+              <w:jc w:val="center"/>
+              <w:rPr>
+                <w:rFonts w:ascii="Arial" w:hAnsi="Arial" w:cs="Arial"/>
+              </w:rPr>
+            </w:pPr>
+          </w:p>
+        </w:tc>
+        <w:tc>
+          <w:tcPr>
+            <w:tcW w:w="0" w:type="auto"/>
+            <w:tcBorders>
+              <w:top w:val="single" w:sz="4" w:space="0" w:color="auto"/>
+              <w:bottom w:val="single" w:sz="4" w:space="0" w:color="auto"/>
+            </w:tcBorders>
+          </w:tcPr>
+          <w:p>
+            <w:pPr>
+              <w:jc w:val="center"/>
+              <w:rPr>
+                <w:rFonts w:ascii="Arial" w:hAnsi="Arial" w:cs="Arial"/>
+              </w:rPr>
+            </w:pPr>
+            <w:r>
+              <w:rPr>
+                <w:rFonts w:ascii="Arial" w:hAnsi="Arial" w:cs="Arial"/>
+              </w:rPr>
+              <w:t>&lt; 10%</w:t>
+            </w:r>
+          </w:p>
+        </w:tc>
+        <w:tc>
+          <w:tcPr>
+            <w:tcW w:w="0" w:type="auto"/>
+            <w:tcBorders>
+              <w:top w:val="single" w:sz="4" w:space="0" w:color="auto"/>
+              <w:bottom w:val="single" w:sz="4" w:space="0" w:color="auto"/>
+            </w:tcBorders>
+          </w:tcPr>
+          <w:p>
+            <w:pPr>
+              <w:jc w:val="center"/>
+              <w:rPr>
+                <w:rFonts w:ascii="Arial" w:hAnsi="Arial" w:cs="Arial"/>
+              </w:rPr>
+            </w:pPr>
+            <w:r>
+              <w:rPr>
+                <w:rFonts w:ascii="Arial" w:eastAsiaTheme="minorEastAsia" w:hAnsi="Arial" w:cs="Arial"/>
+              </w:rPr>
+              <w:t>10%</w:t>
+            </w:r>
+            <w:r>
+              <w:rPr>
+                <w:rFonts w:ascii="Arial" w:eastAsiaTheme="minorEastAsia" w:hAnsi="Arial" w:cs="Arial"/>
+              </w:rPr>
+              <w:t xml:space="preserve"> </w:t>
+            </w:r>
+            <w:r>
+              <w:rPr>
+                <w:rFonts w:ascii="Arial" w:eastAsiaTheme="minorEastAsia" w:hAnsi="Arial" w:cs="Arial"/>
+              </w:rPr>
+              <w:t>≤</w:t>
+            </w:r>
+            <w:r>
+              <w:rPr>
+                <w:rFonts w:ascii="Arial" w:eastAsiaTheme="minorEastAsia" w:hAnsi="Arial" w:cs="Arial"/>
+              </w:rPr>
+              <w:t xml:space="preserve"> </w:t>
+            </w:r>
+            <w:r>
+              <w:rPr>
+                <w:rFonts w:ascii="Arial" w:eastAsiaTheme="minorEastAsia" w:hAnsi="Arial" w:cs="Arial"/>
+              </w:rPr>
+              <w:t>p</w:t>
+            </w:r>
+            <w:r>
+              <w:rPr>
+                <w:rFonts w:ascii="Arial" w:eastAsiaTheme="minorEastAsia" w:hAnsi="Arial" w:cs="Arial"/>
+              </w:rPr>
+              <w:t xml:space="preserve"> </w:t>
+            </w:r>
+            <w:r>
+              <w:rPr>
+                <w:rFonts w:ascii="Arial" w:eastAsiaTheme="minorEastAsia" w:hAnsi="Arial" w:cs="Arial"/>
+              </w:rPr>
+              <w:t>≤</w:t>
+            </w:r>
+            <w:r>
+              <w:rPr>
+                <w:rFonts w:ascii="Arial" w:eastAsiaTheme="minorEastAsia" w:hAnsi="Arial" w:cs="Arial"/>
+              </w:rPr>
+              <w:t xml:space="preserve"> </w:t>
+            </w:r>
+            <w:r>
+              <w:rPr>
+                <w:rFonts w:ascii="Arial" w:eastAsiaTheme="minorEastAsia" w:hAnsi="Arial" w:cs="Arial"/>
+              </w:rPr>
+              <w:t>30%</w:t>
+            </w:r>
+          </w:p>
+        </w:tc>
+        <w:tc>
+          <w:tcPr>
+            <w:tcW w:w="0" w:type="auto"/>
+            <w:tcBorders>
+              <w:top w:val="single" w:sz="4" w:space="0" w:color="auto"/>
+              <w:bottom w:val="single" w:sz="4" w:space="0" w:color="auto"/>
+            </w:tcBorders>
+          </w:tcPr>
+          <w:p>
+            <w:pPr>
+              <w:jc w:val="center"/>
+              <w:rPr>
+                <w:rFonts w:ascii="Arial" w:hAnsi="Arial" w:cs="Arial"/>
+              </w:rPr>
+            </w:pPr>
+            <w:r>
+              <w:rPr>
+                <w:rFonts w:ascii="Arial" w:hAnsi="Arial" w:cs="Arial"/>
+              </w:rPr>
+              <w:t>&gt; 30%</w:t>
+            </w:r>
+          </w:p>
+        </w:tc>
+      </w:tr>
+      <w:tr>
+        <w:tc>
+          <w:tcPr>
+            <w:tcW w:w="0" w:type="auto"/>
+            <w:tcBorders>
+              <w:top w:val="single" w:sz="4" w:space="0" w:color="auto"/>
+            </w:tcBorders>
+          </w:tcPr>
+          <w:p>
+            <w:pPr>
+              <w:rPr>
+                <w:rFonts w:ascii="Arial" w:hAnsi="Arial" w:cs="Arial"/>
+              </w:rPr>
+            </w:pPr>
+            <w:r>
+              <w:rPr>
+                <w:rFonts w:ascii="Arial" w:hAnsi="Arial" w:cs="Arial"/>
+              </w:rPr>
+              <w:t xml:space="preserve">No </w:t>
+            </w:r>
+            <w:r>
+              <w:rPr>
+                <w:rFonts w:ascii="Arial" w:hAnsi="Arial" w:cs="Arial"/>
+              </w:rPr>
+              <w:t>hypoparathyroidism</w:t>
+            </w:r>
+          </w:p>
+        </w:tc>
+        <w:tc>
+          <w:tcPr>
+            <w:tcW w:w="0" w:type="auto"/>
+            <w:tcBorders>
+              <w:top w:val="single" w:sz="4" w:space="0" w:color="auto"/>
+            </w:tcBorders>
+          </w:tcPr>
+          <w:p>
+            <w:pPr>
+              <w:jc w:val="center"/>
+              <w:rPr>
+                <w:rFonts w:ascii="Arial" w:hAnsi="Arial" w:cs="Arial"/>
+              </w:rPr>
+            </w:pPr>
+            <w:r>
+              <w:rPr>
+                <w:rFonts w:ascii="Arial" w:hAnsi="Arial" w:cs="Arial"/>
+              </w:rPr>
+              <w:t>236</w:t>
+            </w:r>
+          </w:p>
+        </w:tc>
+        <w:tc>
+          <w:tcPr>
+            <w:tcW w:w="0" w:type="auto"/>
+            <w:tcBorders>
+              <w:top w:val="single" w:sz="4" w:space="0" w:color="auto"/>
+            </w:tcBorders>
+          </w:tcPr>
+          <w:p>
+            <w:pPr>
+              <w:jc w:val="center"/>
+              <w:rPr>
+                <w:rFonts w:ascii="Arial" w:hAnsi="Arial" w:cs="Arial"/>
+              </w:rPr>
+            </w:pPr>
+            <w:r>
+              <w:rPr>
+                <w:rFonts w:ascii="Arial" w:hAnsi="Arial" w:cs="Arial"/>
+              </w:rPr>
+              <w:t>50</w:t>
+            </w:r>
+          </w:p>
+        </w:tc>
+        <w:tc>
+          <w:tcPr>
+            <w:tcW w:w="0" w:type="auto"/>
+            <w:tcBorders>
+              <w:top w:val="single" w:sz="4" w:space="0" w:color="auto"/>
+            </w:tcBorders>
+          </w:tcPr>
+          <w:p>
+            <w:pPr>
+              <w:jc w:val="center"/>
+              <w:rPr>
+                <w:rFonts w:ascii="Arial" w:hAnsi="Arial" w:cs="Arial"/>
+              </w:rPr>
+            </w:pPr>
+            <w:r>
+              <w:rPr>
+                <w:rFonts w:ascii="Arial" w:hAnsi="Arial" w:cs="Arial"/>
+              </w:rPr>
+              <w:t>36</w:t>
+            </w:r>
+          </w:p>
+        </w:tc>
+      </w:tr>
+      <w:tr>
+        <w:tc>
+          <w:tcPr>
+            <w:tcW w:w="0" w:type="auto"/>
+          </w:tcPr>
+          <w:p>
+            <w:pPr>
+              <w:rPr>
+                <w:rFonts w:ascii="Arial" w:hAnsi="Arial" w:cs="Arial"/>
+              </w:rPr>
+            </w:pPr>
+            <w:r>
+              <w:rPr>
+                <w:rFonts w:ascii="Arial" w:hAnsi="Arial" w:cs="Arial"/>
+              </w:rPr>
+              <w:t>Hypoparathyroidism</w:t>
+            </w:r>
+          </w:p>
+        </w:tc>
+        <w:tc>
+          <w:tcPr>
+            <w:tcW w:w="0" w:type="auto"/>
+          </w:tcPr>
+          <w:p>
+            <w:pPr>
+              <w:jc w:val="center"/>
+              <w:rPr>
+                <w:rFonts w:ascii="Arial" w:hAnsi="Arial" w:cs="Arial"/>
+              </w:rPr>
+            </w:pPr>
+            <w:r>
+              <w:rPr>
+                <w:rFonts w:ascii="Arial" w:hAnsi="Arial" w:cs="Arial"/>
+              </w:rPr>
+              <w:t>6</w:t>
+            </w:r>
+          </w:p>
+        </w:tc>
+        <w:tc>
+          <w:tcPr>
+            <w:tcW w:w="0" w:type="auto"/>
+          </w:tcPr>
+          <w:p>
+            <w:pPr>
+              <w:jc w:val="center"/>
+              <w:rPr>
+                <w:rFonts w:ascii="Arial" w:hAnsi="Arial" w:cs="Arial"/>
+              </w:rPr>
+            </w:pPr>
+            <w:r>
+              <w:rPr>
+                <w:rFonts w:ascii="Arial" w:hAnsi="Arial" w:cs="Arial"/>
+              </w:rPr>
+              <w:t>12</w:t>
+            </w:r>
+          </w:p>
+        </w:tc>
+        <w:tc>
+          <w:tcPr>
+            <w:tcW w:w="0" w:type="auto"/>
+          </w:tcPr>
+          <w:p>
+            <w:pPr>
+              <w:jc w:val="center"/>
+              <w:rPr>
+                <w:rFonts w:ascii="Arial" w:hAnsi="Arial" w:cs="Arial"/>
+              </w:rPr>
+            </w:pPr>
+            <w:r>
+              <w:rPr>
+                <w:rFonts w:ascii="Arial" w:hAnsi="Arial" w:cs="Arial"/>
+              </w:rPr>
+              <w:t>26</w:t>
+            </w:r>
+          </w:p>
+        </w:tc>
+      </w:tr>
+    </w:tbl>
+    <w:p>
+      <w:pPr>
+        <w:spacing w:after="0"/>
+        <w:rPr>
+          <w:rFonts w:ascii="Arial" w:hAnsi="Arial" w:cs="Arial"/>
+        </w:rPr>
+      </w:pPr>
+      <w:bookmarkStart w:id="13" w:name="_GoBack"/>
+      <w:bookmarkEnd w:id="13"/>
     </w:p>
     <w:p>
       <w:pPr>
@@ -14071,27 +15182,27 @@
         </w:rPr>
         <w:t xml:space="preserve"> the final model</w:t>
       </w:r>
-      <w:commentRangeStart w:id="12"/>
-      <w:commentRangeStart w:id="13"/>
+      <w:commentRangeStart w:id="14"/>
+      <w:commentRangeStart w:id="15"/>
       <w:r>
         <w:rPr>
           <w:rFonts w:ascii="Arial" w:hAnsi="Arial" w:cs="Arial"/>
         </w:rPr>
         <w:t>.</w:t>
       </w:r>
-      <w:commentRangeEnd w:id="12"/>
+      <w:commentRangeEnd w:id="14"/>
       <w:r>
         <w:rPr>
           <w:rStyle w:val="CommentReference"/>
         </w:rPr>
-        <w:commentReference w:id="12"/>
+        <w:commentReference w:id="14"/>
       </w:r>
-      <w:commentRangeEnd w:id="13"/>
+      <w:commentRangeEnd w:id="15"/>
       <w:r>
         <w:rPr>
           <w:rStyle w:val="CommentReference"/>
         </w:rPr>
-        <w:commentReference w:id="13"/>
+        <w:commentReference w:id="15"/>
       </w:r>
     </w:p>
     <w:p>
@@ -14201,19 +15312,19 @@
         </w:rPr>
         <w:t>uncorrected for optimism</w:t>
       </w:r>
-      <w:commentRangeStart w:id="14"/>
+      <w:commentRangeStart w:id="16"/>
       <w:r>
         <w:rPr>
           <w:rFonts w:ascii="Arial" w:hAnsi="Arial" w:cs="Arial"/>
         </w:rPr>
         <w:t>.</w:t>
       </w:r>
-      <w:commentRangeEnd w:id="14"/>
+      <w:commentRangeEnd w:id="16"/>
       <w:r>
         <w:rPr>
           <w:rStyle w:val="CommentReference"/>
         </w:rPr>
-        <w:commentReference w:id="14"/>
+        <w:commentReference w:id="16"/>
       </w:r>
       <w:r>
         <w:rPr>
@@ -14611,7 +15722,7 @@
         </w:rPr>
         <w:t>, and age modelled with restricted cubic splines with three degrees of freedom</w:t>
       </w:r>
-      <w:commentRangeStart w:id="16"/>
+      <w:commentRangeStart w:id="17"/>
       <w:r>
         <w:rPr>
           <w:rFonts w:ascii="Arial" w:eastAsiaTheme="minorEastAsia" w:hAnsi="Arial" w:cs="Arial"/>
@@ -14619,12 +15730,12 @@
         </w:rPr>
         <w:t>.</w:t>
       </w:r>
-      <w:commentRangeEnd w:id="16"/>
+      <w:commentRangeEnd w:id="17"/>
       <w:r>
         <w:rPr>
           <w:rStyle w:val="CommentReference"/>
         </w:rPr>
-        <w:commentReference w:id="16"/>
+        <w:commentReference w:id="17"/>
       </w:r>
     </w:p>
     <w:p>
@@ -15854,7 +16965,7 @@
         </w:rPr>
         <w:t xml:space="preserve"> Comparison of functional form of PTH and calcium in the full model</w:t>
       </w:r>
-      <w:commentRangeStart w:id="17"/>
+      <w:commentRangeStart w:id="18"/>
       <w:r>
         <w:rPr>
           <w:rFonts w:ascii="Arial" w:eastAsiaTheme="minorEastAsia" w:hAnsi="Arial" w:cs="Arial"/>
@@ -15862,12 +16973,12 @@
         </w:rPr>
         <w:t>.</w:t>
       </w:r>
-      <w:commentRangeEnd w:id="17"/>
+      <w:commentRangeEnd w:id="18"/>
       <w:r>
         <w:rPr>
           <w:rStyle w:val="CommentReference"/>
         </w:rPr>
-        <w:commentReference w:id="17"/>
+        <w:commentReference w:id="18"/>
       </w:r>
     </w:p>
     <w:tbl>
@@ -16364,7 +17475,7 @@
                 <w:color w:val="000000"/>
                 <w:lang w:val="nl-NL" w:eastAsia="nl-NL"/>
               </w:rPr>
-              <w:t>dPTH</w:t>
+              <w:t>ΔPTH</w:t>
             </w:r>
           </w:p>
         </w:tc>
@@ -16453,7 +17564,7 @@
                 <w:color w:val="000000"/>
                 <w:lang w:val="nl-NL" w:eastAsia="nl-NL"/>
               </w:rPr>
-              <w:t>dPTH</w:t>
+              <w:t>ΔPTH</w:t>
             </w:r>
           </w:p>
         </w:tc>
@@ -16544,7 +17655,7 @@
                 <w:color w:val="000000"/>
                 <w:lang w:val="nl-NL" w:eastAsia="nl-NL"/>
               </w:rPr>
-              <w:t>dPTH</w:t>
+              <w:t>ΔPTH</w:t>
             </w:r>
           </w:p>
         </w:tc>
@@ -16634,7 +17745,7 @@
                 <w:color w:val="000000"/>
                 <w:lang w:val="nl-NL" w:eastAsia="nl-NL"/>
               </w:rPr>
-              <w:t>dPTH</w:t>
+              <w:t>ΔPTH</w:t>
             </w:r>
           </w:p>
         </w:tc>
@@ -16762,7 +17873,14 @@
           <w:rFonts w:ascii="Arial" w:eastAsiaTheme="minorEastAsia" w:hAnsi="Arial" w:cs="Arial"/>
           <w:b/>
         </w:rPr>
-        <w:t xml:space="preserve">dPTH, </w:t>
+        <w:t>ΔPTH</w:t>
+      </w:r>
+      <w:r>
+        <w:rPr>
+          <w:rFonts w:ascii="Arial" w:eastAsiaTheme="minorEastAsia" w:hAnsi="Arial" w:cs="Arial"/>
+          <w:b/>
+        </w:rPr>
+        <w:t xml:space="preserve">, </w:t>
       </w:r>
       <w:r>
         <w:rPr>
@@ -16799,7 +17917,7 @@
         </w:rPr>
         <w:t xml:space="preserve"> in the full model</w:t>
       </w:r>
-      <w:commentRangeStart w:id="18"/>
+      <w:commentRangeStart w:id="19"/>
       <w:r>
         <w:rPr>
           <w:rFonts w:ascii="Arial" w:eastAsiaTheme="minorEastAsia" w:hAnsi="Arial" w:cs="Arial"/>
@@ -16807,12 +17925,12 @@
         </w:rPr>
         <w:t>.</w:t>
       </w:r>
-      <w:commentRangeEnd w:id="18"/>
+      <w:commentRangeEnd w:id="19"/>
       <w:r>
         <w:rPr>
           <w:rStyle w:val="CommentReference"/>
         </w:rPr>
-        <w:commentReference w:id="18"/>
+        <w:commentReference w:id="19"/>
       </w:r>
     </w:p>
     <w:tbl>
@@ -16830,7 +17948,7 @@
         <w:tblLook w:val="04A0" w:firstRow="1" w:lastRow="0" w:firstColumn="1" w:lastColumn="0" w:noHBand="0" w:noVBand="1"/>
       </w:tblPr>
       <w:tblGrid>
-        <w:gridCol w:w="1554"/>
+        <w:gridCol w:w="1580"/>
         <w:gridCol w:w="2074"/>
         <w:gridCol w:w="2075"/>
         <w:gridCol w:w="741"/>
@@ -16860,27 +17978,14 @@
                 <w:lang w:val="nl-NL" w:eastAsia="nl-NL"/>
               </w:rPr>
             </w:pPr>
-            <m:oMath>
-              <m:r>
-                <m:rPr>
-                  <m:sty m:val="p"/>
-                </m:rPr>
-                <w:rPr>
-                  <w:rFonts w:ascii="Cambria Math" w:eastAsia="Times New Roman" w:hAnsi="Cambria Math" w:cs="Arial"/>
-                  <w:color w:val="000000"/>
-                  <w:lang w:val="nl-NL" w:eastAsia="nl-NL"/>
-                </w:rPr>
-                <m:t>Δ</m:t>
-              </m:r>
-              <m:r>
-                <w:rPr>
-                  <w:rFonts w:ascii="Cambria Math" w:eastAsia="Times New Roman" w:hAnsi="Cambria Math" w:cs="Arial"/>
-                  <w:color w:val="000000"/>
-                  <w:lang w:val="nl-NL" w:eastAsia="nl-NL"/>
-                </w:rPr>
-                <m:t>PTH</m:t>
-              </m:r>
-            </m:oMath>
+            <w:r>
+              <w:rPr>
+                <w:rFonts w:ascii="Arial" w:eastAsiaTheme="minorEastAsia" w:hAnsi="Arial" w:cs="Arial"/>
+                <w:color w:val="000000"/>
+                <w:lang w:val="nl-NL" w:eastAsia="nl-NL"/>
+              </w:rPr>
+              <w:t>ΔPTH</w:t>
+            </w:r>
             <w:r>
               <w:rPr>
                 <w:rFonts w:ascii="Arial" w:eastAsia="Times New Roman" w:hAnsi="Arial" w:cs="Arial"/>
@@ -17007,7 +18112,7 @@
                 <w:color w:val="000000"/>
                 <w:lang w:val="nl-NL" w:eastAsia="nl-NL"/>
               </w:rPr>
-              <w:t>dPTH</w:t>
+              <w:t>ΔPTH</w:t>
             </w:r>
           </w:p>
         </w:tc>
@@ -17123,7 +18228,23 @@
                 <w:color w:val="000000"/>
                 <w:lang w:eastAsia="nl-NL"/>
               </w:rPr>
-              <w:t>rcs(dPTH, 3)</w:t>
+              <w:t>rcs(</w:t>
+            </w:r>
+            <w:r>
+              <w:rPr>
+                <w:rFonts w:ascii="Arial" w:eastAsia="Times New Roman" w:hAnsi="Arial" w:cs="Arial"/>
+                <w:color w:val="000000"/>
+                <w:lang w:eastAsia="nl-NL"/>
+              </w:rPr>
+              <w:t>ΔPTH</w:t>
+            </w:r>
+            <w:r>
+              <w:rPr>
+                <w:rFonts w:ascii="Arial" w:eastAsia="Times New Roman" w:hAnsi="Arial" w:cs="Arial"/>
+                <w:color w:val="000000"/>
+                <w:lang w:eastAsia="nl-NL"/>
+              </w:rPr>
+              <w:t>, 3)</w:t>
             </w:r>
           </w:p>
         </w:tc>
@@ -17235,7 +18356,25 @@
                 <w:color w:val="000000"/>
                 <w:lang w:eastAsia="nl-NL"/>
               </w:rPr>
-              <w:t>rcs(dPTH, 4)</w:t>
+              <w:t>rcs(</w:t>
+            </w:r>
+            <w:r>
+              <w:rPr>
+                <w:rFonts w:ascii="Arial" w:eastAsia="Times New Roman" w:hAnsi="Arial" w:cs="Arial"/>
+                <w:b/>
+                <w:color w:val="000000"/>
+                <w:lang w:eastAsia="nl-NL"/>
+              </w:rPr>
+              <w:t>ΔPTH</w:t>
+            </w:r>
+            <w:r>
+              <w:rPr>
+                <w:rFonts w:ascii="Arial" w:eastAsia="Times New Roman" w:hAnsi="Arial" w:cs="Arial"/>
+                <w:b/>
+                <w:color w:val="000000"/>
+                <w:lang w:eastAsia="nl-NL"/>
+              </w:rPr>
+              <w:t>, 4)</w:t>
             </w:r>
           </w:p>
         </w:tc>
@@ -17351,7 +18490,23 @@
                 <w:color w:val="000000"/>
                 <w:lang w:eastAsia="nl-NL"/>
               </w:rPr>
-              <w:t>rcs(dPTH, 5)</w:t>
+              <w:t>rcs(</w:t>
+            </w:r>
+            <w:r>
+              <w:rPr>
+                <w:rFonts w:ascii="Arial" w:eastAsia="Times New Roman" w:hAnsi="Arial" w:cs="Arial"/>
+                <w:color w:val="000000"/>
+                <w:lang w:eastAsia="nl-NL"/>
+              </w:rPr>
+              <w:t>ΔPTH</w:t>
+            </w:r>
+            <w:r>
+              <w:rPr>
+                <w:rFonts w:ascii="Arial" w:eastAsia="Times New Roman" w:hAnsi="Arial" w:cs="Arial"/>
+                <w:color w:val="000000"/>
+                <w:lang w:eastAsia="nl-NL"/>
+              </w:rPr>
+              <w:t>, 5)</w:t>
             </w:r>
           </w:p>
         </w:tc>
@@ -17461,7 +18616,7 @@
                 <w:color w:val="000000"/>
                 <w:lang w:eastAsia="nl-NL"/>
               </w:rPr>
-              <w:t>dPTH</w:t>
+              <w:t>ΔPTH</w:t>
             </w:r>
           </w:p>
         </w:tc>
@@ -17571,7 +18726,7 @@
                 <w:color w:val="000000"/>
                 <w:lang w:eastAsia="nl-NL"/>
               </w:rPr>
-              <w:t>dPTH</w:t>
+              <w:t>ΔPTH</w:t>
             </w:r>
           </w:p>
         </w:tc>
@@ -17681,7 +18836,7 @@
                 <w:color w:val="000000"/>
                 <w:lang w:eastAsia="nl-NL"/>
               </w:rPr>
-              <w:t>dPTH</w:t>
+              <w:t>ΔPTH</w:t>
             </w:r>
           </w:p>
         </w:tc>
@@ -17791,7 +18946,7 @@
                 <w:color w:val="000000"/>
                 <w:lang w:eastAsia="nl-NL"/>
               </w:rPr>
-              <w:t>dPTH</w:t>
+              <w:t>ΔPTH</w:t>
             </w:r>
           </w:p>
         </w:tc>
@@ -17901,7 +19056,7 @@
                 <w:color w:val="000000"/>
                 <w:lang w:eastAsia="nl-NL"/>
               </w:rPr>
-              <w:t>dPTH</w:t>
+              <w:t>ΔPTH</w:t>
             </w:r>
           </w:p>
         </w:tc>
@@ -18011,7 +19166,7 @@
                 <w:color w:val="000000"/>
                 <w:lang w:eastAsia="nl-NL"/>
               </w:rPr>
-              <w:t>dPTH</w:t>
+              <w:t>ΔPTH</w:t>
             </w:r>
           </w:p>
         </w:tc>
@@ -18121,7 +19276,23 @@
                 <w:color w:val="000000"/>
                 <w:lang w:eastAsia="nl-NL"/>
               </w:rPr>
-              <w:t>rcs(dPTH, 4)</w:t>
+              <w:t>rcs(</w:t>
+            </w:r>
+            <w:r>
+              <w:rPr>
+                <w:rFonts w:ascii="Arial" w:eastAsia="Times New Roman" w:hAnsi="Arial" w:cs="Arial"/>
+                <w:color w:val="000000"/>
+                <w:lang w:eastAsia="nl-NL"/>
+              </w:rPr>
+              <w:t>ΔPTH</w:t>
+            </w:r>
+            <w:r>
+              <w:rPr>
+                <w:rFonts w:ascii="Arial" w:eastAsia="Times New Roman" w:hAnsi="Arial" w:cs="Arial"/>
+                <w:color w:val="000000"/>
+                <w:lang w:eastAsia="nl-NL"/>
+              </w:rPr>
+              <w:t>, 4)</w:t>
             </w:r>
           </w:p>
         </w:tc>
@@ -18231,7 +19402,23 @@
                 <w:color w:val="000000"/>
                 <w:lang w:eastAsia="nl-NL"/>
               </w:rPr>
-              <w:t>rcs(dPTH, 4)</w:t>
+              <w:t>rcs(</w:t>
+            </w:r>
+            <w:r>
+              <w:rPr>
+                <w:rFonts w:ascii="Arial" w:eastAsia="Times New Roman" w:hAnsi="Arial" w:cs="Arial"/>
+                <w:color w:val="000000"/>
+                <w:lang w:eastAsia="nl-NL"/>
+              </w:rPr>
+              <w:t>ΔPTH</w:t>
+            </w:r>
+            <w:r>
+              <w:rPr>
+                <w:rFonts w:ascii="Arial" w:eastAsia="Times New Roman" w:hAnsi="Arial" w:cs="Arial"/>
+                <w:color w:val="000000"/>
+                <w:lang w:eastAsia="nl-NL"/>
+              </w:rPr>
+              <w:t>, 4)</w:t>
             </w:r>
           </w:p>
         </w:tc>
@@ -18341,7 +19528,7 @@
                 <w:color w:val="000000"/>
                 <w:lang w:eastAsia="nl-NL"/>
               </w:rPr>
-              <w:t>dPTH</w:t>
+              <w:t>ΔPTH</w:t>
             </w:r>
           </w:p>
         </w:tc>
@@ -18454,7 +19641,23 @@
                 <w:color w:val="000000"/>
                 <w:lang w:eastAsia="nl-NL"/>
               </w:rPr>
-              <w:t>rcs(dPTH, 4)</w:t>
+              <w:t>rcs(</w:t>
+            </w:r>
+            <w:r>
+              <w:rPr>
+                <w:rFonts w:ascii="Arial" w:eastAsia="Times New Roman" w:hAnsi="Arial" w:cs="Arial"/>
+                <w:color w:val="000000"/>
+                <w:lang w:eastAsia="nl-NL"/>
+              </w:rPr>
+              <w:t>ΔPTH</w:t>
+            </w:r>
+            <w:r>
+              <w:rPr>
+                <w:rFonts w:ascii="Arial" w:eastAsia="Times New Roman" w:hAnsi="Arial" w:cs="Arial"/>
+                <w:color w:val="000000"/>
+                <w:lang w:eastAsia="nl-NL"/>
+              </w:rPr>
+              <w:t>, 4)</w:t>
             </w:r>
           </w:p>
         </w:tc>
@@ -18551,7 +19754,7 @@
           <w:rFonts w:ascii="Arial" w:hAnsi="Arial" w:cs="Arial"/>
         </w:rPr>
       </w:pPr>
-      <w:commentRangeStart w:id="19"/>
+      <w:commentRangeStart w:id="20"/>
       <w:r>
         <w:rPr>
           <w:rFonts w:ascii="Arial" w:hAnsi="Arial" w:cs="Arial"/>
@@ -18601,25 +19804,13 @@
           <w:rPr>
             <w:rFonts w:ascii="Cambria Math" w:hAnsi="Cambria Math" w:cs="Arial"/>
           </w:rPr>
-          <m:t>=4.2</m:t>
-        </m:r>
-        <m:r>
-          <w:rPr>
-            <w:rFonts w:ascii="Cambria Math" w:hAnsi="Cambria Math" w:cs="Arial"/>
-          </w:rPr>
-          <m:t>;</m:t>
+          <m:t>=4.2;</m:t>
         </m:r>
         <m:r>
           <w:rPr>
             <w:rFonts w:ascii="Cambria Math" w:eastAsiaTheme="minorEastAsia" w:hAnsi="Cambria Math" w:cs="Arial"/>
           </w:rPr>
-          <m:t>p=0.</m:t>
-        </m:r>
-        <m:r>
-          <w:rPr>
-            <w:rFonts w:ascii="Cambria Math" w:eastAsiaTheme="minorEastAsia" w:hAnsi="Cambria Math" w:cs="Arial"/>
-          </w:rPr>
-          <m:t>124</m:t>
+          <m:t>p=0.124</m:t>
         </m:r>
       </m:oMath>
       <w:r>
@@ -18628,12 +19819,12 @@
         </w:rPr>
         <w:t>.</w:t>
       </w:r>
-      <w:commentRangeEnd w:id="19"/>
+      <w:commentRangeEnd w:id="20"/>
       <w:r>
         <w:rPr>
           <w:rStyle w:val="CommentReference"/>
         </w:rPr>
-        <w:commentReference w:id="19"/>
+        <w:commentReference w:id="20"/>
       </w:r>
     </w:p>
     <w:p>
@@ -18954,7 +20145,14 @@
           <w:rStyle w:val="CommentReference"/>
           <w:highlight w:val="yellow"/>
         </w:rPr>
-        <w:t>Thus there is statistical evidence that the final model is better than the simple model, i.e. we need BSK and CorrCa24u in the model together with dPTH</w:t>
+        <w:t xml:space="preserve">Thus there is statistical evidence that the final model is better than the simple model, i.e. we need BSK and CorrCa24u in the model together with </w:t>
+      </w:r>
+      <w:r>
+        <w:rPr>
+          <w:rStyle w:val="CommentReference"/>
+          <w:highlight w:val="yellow"/>
+        </w:rPr>
+        <w:t>ΔPTH</w:t>
       </w:r>
     </w:p>
   </w:comment>
@@ -18978,7 +20176,7 @@
       </w:r>
     </w:p>
   </w:comment>
-  <w:comment w:id="12" w:author="C.H.M. Maas" w:date="2023-07-11T10:03:00Z" w:initials="CM">
+  <w:comment w:id="12" w:author="C.H.M. Maas" w:date="2023-07-11T11:54:00Z" w:initials="CM">
     <w:p>
       <w:pPr>
         <w:pStyle w:val="CommentText"/>
@@ -18986,50 +20184,21 @@
       <w:r>
         <w:rPr>
           <w:rStyle w:val="CommentReference"/>
-          <w:highlight w:val="yellow"/>
+          <w:highlight w:val="green"/>
         </w:rPr>
         <w:annotationRef/>
       </w:r>
       <w:r>
         <w:rPr>
-          <w:rStyle w:val="CommentReference"/>
-          <w:highlight w:val="yellow"/>
-        </w:rPr>
-        <w:t>U</w:t>
+          <w:highlight w:val="green"/>
+        </w:rPr>
+        <w:t xml:space="preserve">@Sam: </w:t>
       </w:r>
       <w:r>
         <w:rPr>
-          <w:rStyle w:val="CommentReference"/>
-          <w:highlight w:val="yellow"/>
-        </w:rPr>
-        <w:t>sing single imputation</w:t>
-      </w:r>
-      <w:r>
-        <w:rPr>
-          <w:rStyle w:val="CommentReference"/>
-          <w:highlight w:val="yellow"/>
-        </w:rPr>
-        <w:t xml:space="preserve"> and without shrinkage</w:t>
-      </w:r>
-    </w:p>
-  </w:comment>
-  <w:comment w:id="13" w:author="C.H.M. Maas" w:date="2023-07-11T10:26:00Z" w:initials="CM">
-    <w:p>
-      <w:pPr>
-        <w:pStyle w:val="CommentText"/>
-      </w:pPr>
-      <w:r>
-        <w:rPr>
-          <w:rStyle w:val="CommentReference"/>
-          <w:highlight w:val="magenta"/>
-        </w:rPr>
-        <w:annotationRef/>
-      </w:r>
-      <w:r>
-        <w:rPr>
-          <w:highlight w:val="magenta"/>
-        </w:rPr>
-        <w:t>@Caro: TODO with shrinkage?</w:t>
+          <w:highlight w:val="green"/>
+        </w:rPr>
+        <w:t>HypoP variabele?</w:t>
       </w:r>
     </w:p>
   </w:comment>
@@ -19047,41 +20216,44 @@
       </w:r>
       <w:r>
         <w:rPr>
+          <w:rStyle w:val="CommentReference"/>
           <w:highlight w:val="yellow"/>
         </w:rPr>
         <w:t>U</w:t>
       </w:r>
       <w:r>
         <w:rPr>
+          <w:rStyle w:val="CommentReference"/>
           <w:highlight w:val="yellow"/>
         </w:rPr>
-        <w:t xml:space="preserve">sing </w:t>
+        <w:t>sing single imputation</w:t>
       </w:r>
       <w:r>
         <w:rPr>
+          <w:rStyle w:val="CommentReference"/>
           <w:highlight w:val="yellow"/>
         </w:rPr>
-        <w:t>multiple</w:t>
+        <w:t xml:space="preserve"> and without shrinkage</w:t>
+      </w:r>
+    </w:p>
+  </w:comment>
+  <w:comment w:id="15" w:author="C.H.M. Maas" w:date="2023-07-11T10:26:00Z" w:initials="CM">
+    <w:p>
+      <w:pPr>
+        <w:pStyle w:val="CommentText"/>
+      </w:pPr>
+      <w:r>
+        <w:rPr>
+          <w:rStyle w:val="CommentReference"/>
+          <w:highlight w:val="magenta"/>
+        </w:rPr>
+        <w:annotationRef/>
       </w:r>
       <w:r>
         <w:rPr>
-          <w:highlight w:val="yellow"/>
-        </w:rPr>
-        <w:t xml:space="preserve"> imputation</w:t>
-      </w:r>
-      <w:r>
-        <w:rPr>
-          <w:highlight w:val="yellow"/>
-        </w:rPr>
-        <w:t xml:space="preserve">, but </w:t>
-      </w:r>
-      <w:bookmarkStart w:id="15" w:name="_GoBack"/>
-      <w:bookmarkEnd w:id="15"/>
-      <w:r>
-        <w:rPr>
-          <w:highlight w:val="yellow"/>
-        </w:rPr>
-        <w:t>without shrinkage</w:t>
+          <w:highlight w:val="magenta"/>
+        </w:rPr>
+        <w:t>@Caro: TODO with shrinkage?</w:t>
       </w:r>
     </w:p>
   </w:comment>
@@ -19107,17 +20279,35 @@
         <w:rPr>
           <w:highlight w:val="yellow"/>
         </w:rPr>
-        <w:t>sing single imputation</w:t>
+        <w:t xml:space="preserve">sing </w:t>
       </w:r>
       <w:r>
         <w:rPr>
           <w:highlight w:val="yellow"/>
         </w:rPr>
-        <w:t xml:space="preserve"> and without shrinkage</w:t>
+        <w:t>multiple</w:t>
+      </w:r>
+      <w:r>
+        <w:rPr>
+          <w:highlight w:val="yellow"/>
+        </w:rPr>
+        <w:t xml:space="preserve"> imputation</w:t>
+      </w:r>
+      <w:r>
+        <w:rPr>
+          <w:highlight w:val="yellow"/>
+        </w:rPr>
+        <w:t xml:space="preserve">, but </w:t>
+      </w:r>
+      <w:r>
+        <w:rPr>
+          <w:highlight w:val="yellow"/>
+        </w:rPr>
+        <w:t>without shrinkage</w:t>
       </w:r>
     </w:p>
   </w:comment>
-  <w:comment w:id="17" w:author="C.H.M. Maas" w:date="2023-07-11T10:06:00Z" w:initials="CM">
+  <w:comment w:id="17" w:author="C.H.M. Maas" w:date="2023-07-11T10:03:00Z" w:initials="CM">
     <w:p>
       <w:pPr>
         <w:pStyle w:val="CommentText"/>
@@ -19125,21 +20315,27 @@
       <w:r>
         <w:rPr>
           <w:rStyle w:val="CommentReference"/>
+          <w:highlight w:val="yellow"/>
         </w:rPr>
         <w:annotationRef/>
       </w:r>
       <w:r>
         <w:rPr>
-          <w:rStyle w:val="CommentReference"/>
           <w:highlight w:val="yellow"/>
         </w:rPr>
-        <w:annotationRef/>
+        <w:t>U</w:t>
       </w:r>
       <w:r>
         <w:rPr>
           <w:highlight w:val="yellow"/>
         </w:rPr>
-        <w:t>Using single imputation and without shrinkage</w:t>
+        <w:t>sing single imputation</w:t>
+      </w:r>
+      <w:r>
+        <w:rPr>
+          <w:highlight w:val="yellow"/>
+        </w:rPr>
+        <w:t xml:space="preserve"> and without shrinkage</w:t>
       </w:r>
     </w:p>
   </w:comment>
@@ -19169,7 +20365,33 @@
       </w:r>
     </w:p>
   </w:comment>
-  <w:comment w:id="19" w:author="C.H.M. Maas" w:date="2023-07-06T16:59:00Z" w:initials="CM">
+  <w:comment w:id="19" w:author="C.H.M. Maas" w:date="2023-07-11T10:06:00Z" w:initials="CM">
+    <w:p>
+      <w:pPr>
+        <w:pStyle w:val="CommentText"/>
+      </w:pPr>
+      <w:r>
+        <w:rPr>
+          <w:rStyle w:val="CommentReference"/>
+        </w:rPr>
+        <w:annotationRef/>
+      </w:r>
+      <w:r>
+        <w:rPr>
+          <w:rStyle w:val="CommentReference"/>
+          <w:highlight w:val="yellow"/>
+        </w:rPr>
+        <w:annotationRef/>
+      </w:r>
+      <w:r>
+        <w:rPr>
+          <w:highlight w:val="yellow"/>
+        </w:rPr>
+        <w:t>Using single imputation and without shrinkage</w:t>
+      </w:r>
+    </w:p>
+  </w:comment>
+  <w:comment w:id="20" w:author="C.H.M. Maas" w:date="2023-07-06T16:59:00Z" w:initials="CM">
     <w:p>
       <w:pPr>
         <w:pStyle w:val="CommentText"/>
@@ -19260,6 +20482,7 @@
   <w15:commentEx w15:paraId="445FFBE3" w15:done="0"/>
   <w15:commentEx w15:paraId="43BC3499" w15:done="0"/>
   <w15:commentEx w15:paraId="1E22D887" w15:done="0"/>
+  <w15:commentEx w15:paraId="1F375A64" w15:done="0"/>
   <w15:commentEx w15:paraId="5C78D375" w15:done="0"/>
   <w15:commentEx w15:paraId="795800C5" w15:paraIdParent="5C78D375" w15:done="0"/>
   <w15:commentEx w15:paraId="3FC975A5" w15:done="0"/>

</xml_diff>